<commit_message>
Updated the pdf's and made the size shorter
</commit_message>
<xml_diff>
--- a/Computer Graphics/Computer Graphics - Assignment.docx
+++ b/Computer Graphics/Computer Graphics - Assignment.docx
@@ -1969,6 +1969,7 @@
           <w:rFonts w:ascii="Aptos Narrow" w:hAnsi="Aptos Narrow"/>
           <w:b/>
           <w:bCs/>
+          <w:noProof/>
           <w:sz w:val="32"/>
           <w:szCs w:val="32"/>
         </w:rPr>
@@ -2060,29 +2061,19 @@
           <w:szCs w:val="28"/>
         </w:rPr>
         <w:lastRenderedPageBreak/>
-        <w:t xml:space="preserve">Implement </w:t>
-      </w:r>
-      <w:r>
-        <w:rPr>
-          <w:rFonts w:ascii="Aptos Narrow" w:hAnsi="Aptos Narrow"/>
-          <w:b/>
-          <w:bCs/>
+        <w:t>Implement Cohen-Sutherland Line Clipping Algorithm</w:t>
+      </w:r>
+    </w:p>
+    <w:p>
+      <w:pPr>
+        <w:pStyle w:val="ListParagraph"/>
+        <w:spacing w:after="0"/>
+        <w:ind w:left="360"/>
+        <w:rPr>
+          <w:rFonts w:ascii="Aptos Narrow" w:hAnsi="Aptos Narrow"/>
           <w:sz w:val="28"/>
           <w:szCs w:val="28"/>
         </w:rPr>
-        <w:t>Cohen-Sutherland Line Clipping Algorithm</w:t>
-      </w:r>
-    </w:p>
-    <w:p>
-      <w:pPr>
-        <w:pStyle w:val="ListParagraph"/>
-        <w:spacing w:after="0"/>
-        <w:ind w:left="360"/>
-        <w:rPr>
-          <w:rFonts w:ascii="Aptos Narrow" w:hAnsi="Aptos Narrow"/>
-          <w:sz w:val="28"/>
-          <w:szCs w:val="28"/>
-        </w:rPr>
       </w:pPr>
     </w:p>
     <w:p>
@@ -3208,25 +3199,7 @@
           <w:sz w:val="24"/>
           <w:szCs w:val="24"/>
         </w:rPr>
-        <w:t xml:space="preserve">x, y, </w:t>
-      </w:r>
-      <w:proofErr w:type="spellStart"/>
-      <w:r>
-        <w:rPr>
-          <w:rFonts w:ascii="Aptos Narrow" w:hAnsi="Aptos Narrow"/>
-          <w:sz w:val="24"/>
-          <w:szCs w:val="24"/>
-        </w:rPr>
-        <w:t>rect</w:t>
-      </w:r>
-      <w:proofErr w:type="spellEnd"/>
-      <w:r>
-        <w:rPr>
-          <w:rFonts w:ascii="Aptos Narrow" w:hAnsi="Aptos Narrow"/>
-          <w:sz w:val="24"/>
-          <w:szCs w:val="24"/>
-        </w:rPr>
-        <w:t>)</w:t>
+        <w:t>x, y, rect)</w:t>
       </w:r>
     </w:p>
     <w:p>
@@ -4561,6 +4534,7 @@
       <w:r>
         <w:rPr>
           <w:rFonts w:ascii="Aptos Narrow" w:hAnsi="Aptos Narrow"/>
+          <w:noProof/>
           <w:sz w:val="28"/>
           <w:szCs w:val="28"/>
         </w:rPr>
@@ -5254,25 +5228,7 @@
           <w:sz w:val="24"/>
           <w:szCs w:val="24"/>
         </w:rPr>
-        <w:t xml:space="preserve">xc, </w:t>
-      </w:r>
-      <w:proofErr w:type="spellStart"/>
-      <w:r>
-        <w:rPr>
-          <w:rFonts w:ascii="Aptos Narrow" w:hAnsi="Aptos Narrow"/>
-          <w:sz w:val="24"/>
-          <w:szCs w:val="24"/>
-        </w:rPr>
-        <w:t>yc</w:t>
-      </w:r>
-      <w:proofErr w:type="spellEnd"/>
-      <w:r>
-        <w:rPr>
-          <w:rFonts w:ascii="Aptos Narrow" w:hAnsi="Aptos Narrow"/>
-          <w:sz w:val="24"/>
-          <w:szCs w:val="24"/>
-        </w:rPr>
-        <w:t>, r):</w:t>
+        <w:t>xc, yc, r):</w:t>
       </w:r>
     </w:p>
     <w:p>
@@ -6898,6 +6854,7 @@
       <w:r>
         <w:rPr>
           <w:rFonts w:ascii="Aptos Narrow" w:hAnsi="Aptos Narrow"/>
+          <w:noProof/>
           <w:sz w:val="28"/>
           <w:szCs w:val="28"/>
         </w:rPr>
@@ -6982,17 +6939,7 @@
           <w:szCs w:val="28"/>
         </w:rPr>
         <w:lastRenderedPageBreak/>
-        <w:t>Polygon Clipping using Sutherland-Hodgman Algorithm</w:t>
-      </w:r>
-      <w:r>
-        <w:rPr>
-          <w:rFonts w:ascii="Aptos Narrow" w:hAnsi="Aptos Narrow"/>
-          <w:b/>
-          <w:bCs/>
-          <w:sz w:val="28"/>
-          <w:szCs w:val="28"/>
-        </w:rPr>
-        <w:t xml:space="preserve"> </w:t>
+        <w:t xml:space="preserve">Polygon Clipping using Sutherland-Hodgman Algorithm </w:t>
       </w:r>
     </w:p>
     <w:p>
@@ -9779,20 +9726,12 @@
           <w:szCs w:val="24"/>
           <w:lang w:val="en-US"/>
         </w:rPr>
-        <w:t>: 50 200 50 200</w:t>
-      </w:r>
-      <w:r>
-        <w:rPr>
-          <w:rFonts w:ascii="Aptos Narrow" w:hAnsi="Aptos Narrow"/>
-          <w:sz w:val="24"/>
-          <w:szCs w:val="24"/>
-          <w:lang w:val="en-US"/>
-        </w:rPr>
-        <w:t xml:space="preserve"> </w:t>
-      </w:r>
-      <w:r>
-        <w:rPr>
-          <w:rFonts w:ascii="Aptos Narrow" w:hAnsi="Aptos Narrow"/>
+        <w:t xml:space="preserve">: 50 200 50 200 </w:t>
+      </w:r>
+      <w:r>
+        <w:rPr>
+          <w:rFonts w:ascii="Aptos Narrow" w:hAnsi="Aptos Narrow"/>
+          <w:noProof/>
           <w:sz w:val="24"/>
           <w:szCs w:val="24"/>
           <w:lang w:val="en-US"/>
@@ -9878,27 +9817,7 @@
           <w:szCs w:val="28"/>
         </w:rPr>
         <w:lastRenderedPageBreak/>
-        <w:t>WAP to apply various 2D</w:t>
-      </w:r>
-      <w:r>
-        <w:rPr>
-          <w:rFonts w:ascii="Aptos Narrow" w:hAnsi="Aptos Narrow"/>
-          <w:b/>
-          <w:bCs/>
-          <w:sz w:val="28"/>
-          <w:szCs w:val="28"/>
-        </w:rPr>
-        <w:t xml:space="preserve"> Transformation</w:t>
-      </w:r>
-      <w:r>
-        <w:rPr>
-          <w:rFonts w:ascii="Aptos Narrow" w:hAnsi="Aptos Narrow"/>
-          <w:b/>
-          <w:bCs/>
-          <w:sz w:val="28"/>
-          <w:szCs w:val="28"/>
-        </w:rPr>
-        <w:t>s on a 2D object.</w:t>
+        <w:t>WAP to apply various 2D Transformations on a 2D object.</w:t>
       </w:r>
     </w:p>
     <w:p>
@@ -12277,6 +12196,7 @@
       </w:pPr>
       <w:r>
         <w:rPr>
+          <w:rFonts w:ascii="Aptos Narrow" w:hAnsi="Aptos Narrow"/>
           <w:noProof/>
         </w:rPr>
         <w:drawing>
@@ -13990,18 +13910,7 @@
           <w:szCs w:val="28"/>
           <w:u w:val="single"/>
         </w:rPr>
-        <w:t>Bezier Curve</w:t>
-      </w:r>
-      <w:r>
-        <w:rPr>
-          <w:rFonts w:ascii="Aptos Narrow" w:hAnsi="Aptos Narrow"/>
-          <w:b/>
-          <w:bCs/>
-          <w:sz w:val="28"/>
-          <w:szCs w:val="28"/>
-          <w:u w:val="single"/>
-        </w:rPr>
-        <w:t xml:space="preserve"> </w:t>
+        <w:t xml:space="preserve">Bezier Curve </w:t>
       </w:r>
     </w:p>
     <w:p>
@@ -14172,6 +14081,7 @@
       </w:pPr>
       <w:r>
         <w:rPr>
+          <w:rFonts w:ascii="Aptos Narrow" w:hAnsi="Aptos Narrow"/>
           <w:noProof/>
         </w:rPr>
         <w:drawing>
@@ -14407,6 +14317,7 @@
       <w:r>
         <w:rPr>
           <w:rFonts w:ascii="Aptos Narrow" w:hAnsi="Aptos Narrow"/>
+          <w:noProof/>
           <w:sz w:val="24"/>
           <w:szCs w:val="24"/>
           <w:lang w:val="en-US"/>
@@ -15069,6 +14980,7 @@
   <w:style w:type="character" w:default="1" w:styleId="DefaultParagraphFont">
     <w:name w:val="Default Paragraph Font"/>
     <w:uiPriority w:val="1"/>
+    <w:semiHidden/>
     <w:unhideWhenUsed/>
   </w:style>
   <w:style w:type="table" w:default="1" w:styleId="TableNormal">

</xml_diff>